<commit_message>
updated SQL Interview file
</commit_message>
<xml_diff>
--- a/SQL_Questions.docx
+++ b/SQL_Questions.docx
@@ -2380,6 +2380,65 @@
           <w:szCs w:val="36"/>
         </w:rPr>
         <w:t>Delete From Employees where department =”HR”;</w:t>
+      </w:r>
+    </w:p>
+    <w:p>
+      <w:pPr>
+        <w:rPr>
+          <w:sz w:val="36"/>
+          <w:szCs w:val="36"/>
+        </w:rPr>
+      </w:pPr>
+      <w:r>
+        <w:rPr>
+          <w:sz w:val="36"/>
+          <w:szCs w:val="36"/>
+        </w:rPr>
+        <w:t>Q41.In MongoDB What are Indexes and why we use them and what are the drawbacks of using Too many indexes?</w:t>
+      </w:r>
+    </w:p>
+    <w:p>
+      <w:pPr>
+        <w:rPr>
+          <w:sz w:val="36"/>
+          <w:szCs w:val="36"/>
+        </w:rPr>
+      </w:pPr>
+      <w:r>
+        <w:rPr>
+          <w:sz w:val="36"/>
+          <w:szCs w:val="36"/>
+        </w:rPr>
+        <w:t>Ans41</w:t>
+      </w:r>
+      <w:r>
+        <w:rPr>
+          <w:sz w:val="36"/>
+          <w:szCs w:val="36"/>
+        </w:rPr>
+        <w:sym w:font="Wingdings" w:char="F0E0"/>
+      </w:r>
+      <w:r>
+        <w:rPr>
+          <w:sz w:val="36"/>
+          <w:szCs w:val="36"/>
+        </w:rPr>
+        <w:t>Indexes are special Data structure that makes make searching better, similar to an index in a book and Every collection has a default _id as an index, But we can create indexes on the other fields to optimize queries.</w:t>
+      </w:r>
+    </w:p>
+    <w:p>
+      <w:pPr>
+        <w:rPr>
+          <w:sz w:val="36"/>
+          <w:szCs w:val="36"/>
+        </w:rPr>
+      </w:pPr>
+      <w:r>
+        <w:rPr>
+          <w:sz w:val="36"/>
+          <w:szCs w:val="36"/>
+        </w:rPr>
+        <w:t xml:space="preserve">             .The downside is they use extra memory and slows down  inserts and updates because the index also must be maintained.</w:t>
       </w:r>
     </w:p>
     <w:p>

</xml_diff>